<commit_message>
add author contributions, number sections
</commit_message>
<xml_diff>
--- a/analysis/templates/template.docx
+++ b/analysis/templates/template.docx
@@ -1,6 +1,6 @@
 
 <file path=word/document.xml><?xml version="1.0" encoding="utf-8"?>
-<w:document xmlns:wpc="http://schemas.microsoft.com/office/word/2010/wordprocessingCanvas" xmlns:cx="http://schemas.microsoft.com/office/drawing/2014/chartex" xmlns:cx1="http://schemas.microsoft.com/office/drawing/2015/9/8/chartex" xmlns:cx2="http://schemas.microsoft.com/office/drawing/2015/10/21/chartex" xmlns:cx3="http://schemas.microsoft.com/office/drawing/2016/5/9/chartex" xmlns:cx4="http://schemas.microsoft.com/office/drawing/2016/5/10/chartex" xmlns:cx5="http://schemas.microsoft.com/office/drawing/2016/5/11/chartex" xmlns:cx6="http://schemas.microsoft.com/office/drawing/2016/5/12/chartex" xmlns:cx7="http://schemas.microsoft.com/office/drawing/2016/5/13/chartex" xmlns:cx8="http://schemas.microsoft.com/office/drawing/2016/5/14/chartex" xmlns:mc="http://schemas.openxmlformats.org/markup-compatibility/2006" xmlns:aink="http://schemas.microsoft.com/office/drawing/2016/ink" xmlns:am3d="http://schemas.microsoft.com/office/drawing/2017/model3d" xmlns:o="urn:schemas-microsoft-com:office:office" xmlns:r="http://schemas.openxmlformats.org/officeDocument/2006/relationships" xmlns:m="http://schemas.openxmlformats.org/officeDocument/2006/math" xmlns:v="urn:schemas-microsoft-com:vml" xmlns:wp14="http://schemas.microsoft.com/office/word/2010/wordprocessingDrawing" xmlns:wp="http://schemas.openxmlformats.org/drawingml/2006/wordprocessingDrawing" xmlns:w10="urn:schemas-microsoft-com:office:word" xmlns:w="http://schemas.openxmlformats.org/wordprocessingml/2006/main" xmlns:w14="http://schemas.microsoft.com/office/word/2010/wordml" xmlns:w15="http://schemas.microsoft.com/office/word/2012/wordml" xmlns:w16cex="http://schemas.microsoft.com/office/word/2018/wordml/cex" xmlns:w16cid="http://schemas.microsoft.com/office/word/2016/wordml/cid" xmlns:w16="http://schemas.microsoft.com/office/word/2018/wordml" xmlns:w16se="http://schemas.microsoft.com/office/word/2015/wordml/symex" xmlns:wpg="http://schemas.microsoft.com/office/word/2010/wordprocessingGroup" xmlns:wpi="http://schemas.microsoft.com/office/word/2010/wordprocessingInk" xmlns:wne="http://schemas.microsoft.com/office/word/2006/wordml" xmlns:wps="http://schemas.microsoft.com/office/word/2010/wordprocessingShape" mc:Ignorable="w14 w15 w16se w16cid w16 w16cex wp14">
+<w:document xmlns:wpc="http://schemas.microsoft.com/office/word/2010/wordprocessingCanvas" xmlns:cx="http://schemas.microsoft.com/office/drawing/2014/chartex" xmlns:cx1="http://schemas.microsoft.com/office/drawing/2015/9/8/chartex" xmlns:cx2="http://schemas.microsoft.com/office/drawing/2015/10/21/chartex" xmlns:cx3="http://schemas.microsoft.com/office/drawing/2016/5/9/chartex" xmlns:cx4="http://schemas.microsoft.com/office/drawing/2016/5/10/chartex" xmlns:cx5="http://schemas.microsoft.com/office/drawing/2016/5/11/chartex" xmlns:cx6="http://schemas.microsoft.com/office/drawing/2016/5/12/chartex" xmlns:cx7="http://schemas.microsoft.com/office/drawing/2016/5/13/chartex" xmlns:cx8="http://schemas.microsoft.com/office/drawing/2016/5/14/chartex" xmlns:mc="http://schemas.openxmlformats.org/markup-compatibility/2006" xmlns:aink="http://schemas.microsoft.com/office/drawing/2016/ink" xmlns:am3d="http://schemas.microsoft.com/office/drawing/2017/model3d" xmlns:o="urn:schemas-microsoft-com:office:office" xmlns:oel="http://schemas.microsoft.com/office/2019/extlst" xmlns:r="http://schemas.openxmlformats.org/officeDocument/2006/relationships" xmlns:m="http://schemas.openxmlformats.org/officeDocument/2006/math" xmlns:v="urn:schemas-microsoft-com:vml" xmlns:wp14="http://schemas.microsoft.com/office/word/2010/wordprocessingDrawing" xmlns:wp="http://schemas.openxmlformats.org/drawingml/2006/wordprocessingDrawing" xmlns:w10="urn:schemas-microsoft-com:office:word" xmlns:w="http://schemas.openxmlformats.org/wordprocessingml/2006/main" xmlns:w14="http://schemas.microsoft.com/office/word/2010/wordml" xmlns:w15="http://schemas.microsoft.com/office/word/2012/wordml" xmlns:w16cex="http://schemas.microsoft.com/office/word/2018/wordml/cex" xmlns:w16cid="http://schemas.microsoft.com/office/word/2016/wordml/cid" xmlns:w16="http://schemas.microsoft.com/office/word/2018/wordml" xmlns:w16du="http://schemas.microsoft.com/office/word/2023/wordml/word16du" xmlns:w16sdtdh="http://schemas.microsoft.com/office/word/2020/wordml/sdtdatahash" xmlns:w16se="http://schemas.microsoft.com/office/word/2015/wordml/symex" xmlns:wpg="http://schemas.microsoft.com/office/word/2010/wordprocessingGroup" xmlns:wpi="http://schemas.microsoft.com/office/word/2010/wordprocessingInk" xmlns:wne="http://schemas.microsoft.com/office/word/2006/wordml" xmlns:wps="http://schemas.microsoft.com/office/word/2010/wordprocessingShape" mc:Ignorable="w14 w15 w16se w16cid w16 w16cex w16sdtdh w16du wp14">
   <w:body>
     <w:p>
       <w:pPr>
@@ -230,7 +230,7 @@
 </file>
 
 <file path=word/endnotes.xml><?xml version="1.0" encoding="utf-8"?>
-<w:endnotes xmlns:wpc="http://schemas.microsoft.com/office/word/2010/wordprocessingCanvas" xmlns:cx="http://schemas.microsoft.com/office/drawing/2014/chartex" xmlns:cx1="http://schemas.microsoft.com/office/drawing/2015/9/8/chartex" xmlns:cx2="http://schemas.microsoft.com/office/drawing/2015/10/21/chartex" xmlns:cx3="http://schemas.microsoft.com/office/drawing/2016/5/9/chartex" xmlns:cx4="http://schemas.microsoft.com/office/drawing/2016/5/10/chartex" xmlns:cx5="http://schemas.microsoft.com/office/drawing/2016/5/11/chartex" xmlns:cx6="http://schemas.microsoft.com/office/drawing/2016/5/12/chartex" xmlns:cx7="http://schemas.microsoft.com/office/drawing/2016/5/13/chartex" xmlns:cx8="http://schemas.microsoft.com/office/drawing/2016/5/14/chartex" xmlns:mc="http://schemas.openxmlformats.org/markup-compatibility/2006" xmlns:aink="http://schemas.microsoft.com/office/drawing/2016/ink" xmlns:am3d="http://schemas.microsoft.com/office/drawing/2017/model3d" xmlns:o="urn:schemas-microsoft-com:office:office" xmlns:r="http://schemas.openxmlformats.org/officeDocument/2006/relationships" xmlns:m="http://schemas.openxmlformats.org/officeDocument/2006/math" xmlns:v="urn:schemas-microsoft-com:vml" xmlns:wp14="http://schemas.microsoft.com/office/word/2010/wordprocessingDrawing" xmlns:wp="http://schemas.openxmlformats.org/drawingml/2006/wordprocessingDrawing" xmlns:w10="urn:schemas-microsoft-com:office:word" xmlns:w="http://schemas.openxmlformats.org/wordprocessingml/2006/main" xmlns:w14="http://schemas.microsoft.com/office/word/2010/wordml" xmlns:w15="http://schemas.microsoft.com/office/word/2012/wordml" xmlns:w16cex="http://schemas.microsoft.com/office/word/2018/wordml/cex" xmlns:w16cid="http://schemas.microsoft.com/office/word/2016/wordml/cid" xmlns:w16="http://schemas.microsoft.com/office/word/2018/wordml" xmlns:w16se="http://schemas.microsoft.com/office/word/2015/wordml/symex" xmlns:wpg="http://schemas.microsoft.com/office/word/2010/wordprocessingGroup" xmlns:wpi="http://schemas.microsoft.com/office/word/2010/wordprocessingInk" xmlns:wne="http://schemas.microsoft.com/office/word/2006/wordml" xmlns:wps="http://schemas.microsoft.com/office/word/2010/wordprocessingShape" mc:Ignorable="w14 w15 w16se w16cid w16 w16cex wp14">
+<w:endnotes xmlns:wpc="http://schemas.microsoft.com/office/word/2010/wordprocessingCanvas" xmlns:cx="http://schemas.microsoft.com/office/drawing/2014/chartex" xmlns:cx1="http://schemas.microsoft.com/office/drawing/2015/9/8/chartex" xmlns:cx2="http://schemas.microsoft.com/office/drawing/2015/10/21/chartex" xmlns:cx3="http://schemas.microsoft.com/office/drawing/2016/5/9/chartex" xmlns:cx4="http://schemas.microsoft.com/office/drawing/2016/5/10/chartex" xmlns:cx5="http://schemas.microsoft.com/office/drawing/2016/5/11/chartex" xmlns:cx6="http://schemas.microsoft.com/office/drawing/2016/5/12/chartex" xmlns:cx7="http://schemas.microsoft.com/office/drawing/2016/5/13/chartex" xmlns:cx8="http://schemas.microsoft.com/office/drawing/2016/5/14/chartex" xmlns:mc="http://schemas.openxmlformats.org/markup-compatibility/2006" xmlns:aink="http://schemas.microsoft.com/office/drawing/2016/ink" xmlns:am3d="http://schemas.microsoft.com/office/drawing/2017/model3d" xmlns:o="urn:schemas-microsoft-com:office:office" xmlns:oel="http://schemas.microsoft.com/office/2019/extlst" xmlns:r="http://schemas.openxmlformats.org/officeDocument/2006/relationships" xmlns:m="http://schemas.openxmlformats.org/officeDocument/2006/math" xmlns:v="urn:schemas-microsoft-com:vml" xmlns:wp14="http://schemas.microsoft.com/office/word/2010/wordprocessingDrawing" xmlns:wp="http://schemas.openxmlformats.org/drawingml/2006/wordprocessingDrawing" xmlns:w10="urn:schemas-microsoft-com:office:word" xmlns:w="http://schemas.openxmlformats.org/wordprocessingml/2006/main" xmlns:w14="http://schemas.microsoft.com/office/word/2010/wordml" xmlns:w15="http://schemas.microsoft.com/office/word/2012/wordml" xmlns:w16cex="http://schemas.microsoft.com/office/word/2018/wordml/cex" xmlns:w16cid="http://schemas.microsoft.com/office/word/2016/wordml/cid" xmlns:w16="http://schemas.microsoft.com/office/word/2018/wordml" xmlns:w16du="http://schemas.microsoft.com/office/word/2023/wordml/word16du" xmlns:w16sdtdh="http://schemas.microsoft.com/office/word/2020/wordml/sdtdatahash" xmlns:w16se="http://schemas.microsoft.com/office/word/2015/wordml/symex" xmlns:wpg="http://schemas.microsoft.com/office/word/2010/wordprocessingGroup" xmlns:wpi="http://schemas.microsoft.com/office/word/2010/wordprocessingInk" xmlns:wne="http://schemas.microsoft.com/office/word/2006/wordml" xmlns:wps="http://schemas.microsoft.com/office/word/2010/wordprocessingShape" mc:Ignorable="w14 w15 w16se w16cid w16 w16cex w16sdtdh w16du wp14">
   <w:endnote w:type="separator" w:id="-1">
     <w:p>
       <w:pPr>
@@ -255,7 +255,7 @@
 </file>
 
 <file path=word/footnotes.xml><?xml version="1.0" encoding="utf-8"?>
-<w:footnotes xmlns:wpc="http://schemas.microsoft.com/office/word/2010/wordprocessingCanvas" xmlns:cx="http://schemas.microsoft.com/office/drawing/2014/chartex" xmlns:cx1="http://schemas.microsoft.com/office/drawing/2015/9/8/chartex" xmlns:cx2="http://schemas.microsoft.com/office/drawing/2015/10/21/chartex" xmlns:cx3="http://schemas.microsoft.com/office/drawing/2016/5/9/chartex" xmlns:cx4="http://schemas.microsoft.com/office/drawing/2016/5/10/chartex" xmlns:cx5="http://schemas.microsoft.com/office/drawing/2016/5/11/chartex" xmlns:cx6="http://schemas.microsoft.com/office/drawing/2016/5/12/chartex" xmlns:cx7="http://schemas.microsoft.com/office/drawing/2016/5/13/chartex" xmlns:cx8="http://schemas.microsoft.com/office/drawing/2016/5/14/chartex" xmlns:mc="http://schemas.openxmlformats.org/markup-compatibility/2006" xmlns:aink="http://schemas.microsoft.com/office/drawing/2016/ink" xmlns:am3d="http://schemas.microsoft.com/office/drawing/2017/model3d" xmlns:o="urn:schemas-microsoft-com:office:office" xmlns:r="http://schemas.openxmlformats.org/officeDocument/2006/relationships" xmlns:m="http://schemas.openxmlformats.org/officeDocument/2006/math" xmlns:v="urn:schemas-microsoft-com:vml" xmlns:wp14="http://schemas.microsoft.com/office/word/2010/wordprocessingDrawing" xmlns:wp="http://schemas.openxmlformats.org/drawingml/2006/wordprocessingDrawing" xmlns:w10="urn:schemas-microsoft-com:office:word" xmlns:w="http://schemas.openxmlformats.org/wordprocessingml/2006/main" xmlns:w14="http://schemas.microsoft.com/office/word/2010/wordml" xmlns:w15="http://schemas.microsoft.com/office/word/2012/wordml" xmlns:w16cex="http://schemas.microsoft.com/office/word/2018/wordml/cex" xmlns:w16cid="http://schemas.microsoft.com/office/word/2016/wordml/cid" xmlns:w16="http://schemas.microsoft.com/office/word/2018/wordml" xmlns:w16se="http://schemas.microsoft.com/office/word/2015/wordml/symex" xmlns:wpg="http://schemas.microsoft.com/office/word/2010/wordprocessingGroup" xmlns:wpi="http://schemas.microsoft.com/office/word/2010/wordprocessingInk" xmlns:wne="http://schemas.microsoft.com/office/word/2006/wordml" xmlns:wps="http://schemas.microsoft.com/office/word/2010/wordprocessingShape" mc:Ignorable="w14 w15 w16se w16cid w16 w16cex wp14">
+<w:footnotes xmlns:wpc="http://schemas.microsoft.com/office/word/2010/wordprocessingCanvas" xmlns:cx="http://schemas.microsoft.com/office/drawing/2014/chartex" xmlns:cx1="http://schemas.microsoft.com/office/drawing/2015/9/8/chartex" xmlns:cx2="http://schemas.microsoft.com/office/drawing/2015/10/21/chartex" xmlns:cx3="http://schemas.microsoft.com/office/drawing/2016/5/9/chartex" xmlns:cx4="http://schemas.microsoft.com/office/drawing/2016/5/10/chartex" xmlns:cx5="http://schemas.microsoft.com/office/drawing/2016/5/11/chartex" xmlns:cx6="http://schemas.microsoft.com/office/drawing/2016/5/12/chartex" xmlns:cx7="http://schemas.microsoft.com/office/drawing/2016/5/13/chartex" xmlns:cx8="http://schemas.microsoft.com/office/drawing/2016/5/14/chartex" xmlns:mc="http://schemas.openxmlformats.org/markup-compatibility/2006" xmlns:aink="http://schemas.microsoft.com/office/drawing/2016/ink" xmlns:am3d="http://schemas.microsoft.com/office/drawing/2017/model3d" xmlns:o="urn:schemas-microsoft-com:office:office" xmlns:oel="http://schemas.microsoft.com/office/2019/extlst" xmlns:r="http://schemas.openxmlformats.org/officeDocument/2006/relationships" xmlns:m="http://schemas.openxmlformats.org/officeDocument/2006/math" xmlns:v="urn:schemas-microsoft-com:vml" xmlns:wp14="http://schemas.microsoft.com/office/word/2010/wordprocessingDrawing" xmlns:wp="http://schemas.openxmlformats.org/drawingml/2006/wordprocessingDrawing" xmlns:w10="urn:schemas-microsoft-com:office:word" xmlns:w="http://schemas.openxmlformats.org/wordprocessingml/2006/main" xmlns:w14="http://schemas.microsoft.com/office/word/2010/wordml" xmlns:w15="http://schemas.microsoft.com/office/word/2012/wordml" xmlns:w16cex="http://schemas.microsoft.com/office/word/2018/wordml/cex" xmlns:w16cid="http://schemas.microsoft.com/office/word/2016/wordml/cid" xmlns:w16="http://schemas.microsoft.com/office/word/2018/wordml" xmlns:w16du="http://schemas.microsoft.com/office/word/2023/wordml/word16du" xmlns:w16sdtdh="http://schemas.microsoft.com/office/word/2020/wordml/sdtdatahash" xmlns:w16se="http://schemas.microsoft.com/office/word/2015/wordml/symex" xmlns:wpg="http://schemas.microsoft.com/office/word/2010/wordprocessingGroup" xmlns:wpi="http://schemas.microsoft.com/office/word/2010/wordprocessingInk" xmlns:wne="http://schemas.microsoft.com/office/word/2006/wordml" xmlns:wps="http://schemas.microsoft.com/office/word/2010/wordprocessingShape" mc:Ignorable="w14 w15 w16se w16cid w16 w16cex w16sdtdh w16du wp14">
   <w:footnote w:type="separator" w:id="-1">
     <w:p>
       <w:r>
@@ -274,7 +274,7 @@
 </file>
 
 <file path=word/numbering.xml><?xml version="1.0" encoding="utf-8"?>
-<w:numbering xmlns:wpc="http://schemas.microsoft.com/office/word/2010/wordprocessingCanvas" xmlns:cx="http://schemas.microsoft.com/office/drawing/2014/chartex" xmlns:cx1="http://schemas.microsoft.com/office/drawing/2015/9/8/chartex" xmlns:cx2="http://schemas.microsoft.com/office/drawing/2015/10/21/chartex" xmlns:cx3="http://schemas.microsoft.com/office/drawing/2016/5/9/chartex" xmlns:cx4="http://schemas.microsoft.com/office/drawing/2016/5/10/chartex" xmlns:cx5="http://schemas.microsoft.com/office/drawing/2016/5/11/chartex" xmlns:cx6="http://schemas.microsoft.com/office/drawing/2016/5/12/chartex" xmlns:cx7="http://schemas.microsoft.com/office/drawing/2016/5/13/chartex" xmlns:cx8="http://schemas.microsoft.com/office/drawing/2016/5/14/chartex" xmlns:mc="http://schemas.openxmlformats.org/markup-compatibility/2006" xmlns:aink="http://schemas.microsoft.com/office/drawing/2016/ink" xmlns:am3d="http://schemas.microsoft.com/office/drawing/2017/model3d" xmlns:o="urn:schemas-microsoft-com:office:office" xmlns:r="http://schemas.openxmlformats.org/officeDocument/2006/relationships" xmlns:m="http://schemas.openxmlformats.org/officeDocument/2006/math" xmlns:v="urn:schemas-microsoft-com:vml" xmlns:wp14="http://schemas.microsoft.com/office/word/2010/wordprocessingDrawing" xmlns:wp="http://schemas.openxmlformats.org/drawingml/2006/wordprocessingDrawing" xmlns:w10="urn:schemas-microsoft-com:office:word" xmlns:w="http://schemas.openxmlformats.org/wordprocessingml/2006/main" xmlns:w14="http://schemas.microsoft.com/office/word/2010/wordml" xmlns:w15="http://schemas.microsoft.com/office/word/2012/wordml" xmlns:w16cex="http://schemas.microsoft.com/office/word/2018/wordml/cex" xmlns:w16cid="http://schemas.microsoft.com/office/word/2016/wordml/cid" xmlns:w16="http://schemas.microsoft.com/office/word/2018/wordml" xmlns:w16se="http://schemas.microsoft.com/office/word/2015/wordml/symex" xmlns:wpg="http://schemas.microsoft.com/office/word/2010/wordprocessingGroup" xmlns:wpi="http://schemas.microsoft.com/office/word/2010/wordprocessingInk" xmlns:wne="http://schemas.microsoft.com/office/word/2006/wordml" xmlns:wps="http://schemas.microsoft.com/office/word/2010/wordprocessingShape" mc:Ignorable="w14 w15 w16se w16cid w16 w16cex wp14">
+<w:numbering xmlns:wpc="http://schemas.microsoft.com/office/word/2010/wordprocessingCanvas" xmlns:cx="http://schemas.microsoft.com/office/drawing/2014/chartex" xmlns:cx1="http://schemas.microsoft.com/office/drawing/2015/9/8/chartex" xmlns:cx2="http://schemas.microsoft.com/office/drawing/2015/10/21/chartex" xmlns:cx3="http://schemas.microsoft.com/office/drawing/2016/5/9/chartex" xmlns:cx4="http://schemas.microsoft.com/office/drawing/2016/5/10/chartex" xmlns:cx5="http://schemas.microsoft.com/office/drawing/2016/5/11/chartex" xmlns:cx6="http://schemas.microsoft.com/office/drawing/2016/5/12/chartex" xmlns:cx7="http://schemas.microsoft.com/office/drawing/2016/5/13/chartex" xmlns:cx8="http://schemas.microsoft.com/office/drawing/2016/5/14/chartex" xmlns:mc="http://schemas.openxmlformats.org/markup-compatibility/2006" xmlns:aink="http://schemas.microsoft.com/office/drawing/2016/ink" xmlns:am3d="http://schemas.microsoft.com/office/drawing/2017/model3d" xmlns:o="urn:schemas-microsoft-com:office:office" xmlns:oel="http://schemas.microsoft.com/office/2019/extlst" xmlns:r="http://schemas.openxmlformats.org/officeDocument/2006/relationships" xmlns:m="http://schemas.openxmlformats.org/officeDocument/2006/math" xmlns:v="urn:schemas-microsoft-com:vml" xmlns:wp14="http://schemas.microsoft.com/office/word/2010/wordprocessingDrawing" xmlns:wp="http://schemas.openxmlformats.org/drawingml/2006/wordprocessingDrawing" xmlns:w10="urn:schemas-microsoft-com:office:word" xmlns:w="http://schemas.openxmlformats.org/wordprocessingml/2006/main" xmlns:w14="http://schemas.microsoft.com/office/word/2010/wordml" xmlns:w15="http://schemas.microsoft.com/office/word/2012/wordml" xmlns:w16cex="http://schemas.microsoft.com/office/word/2018/wordml/cex" xmlns:w16cid="http://schemas.microsoft.com/office/word/2016/wordml/cid" xmlns:w16="http://schemas.microsoft.com/office/word/2018/wordml" xmlns:w16du="http://schemas.microsoft.com/office/word/2023/wordml/word16du" xmlns:w16sdtdh="http://schemas.microsoft.com/office/word/2020/wordml/sdtdatahash" xmlns:w16se="http://schemas.microsoft.com/office/word/2015/wordml/symex" xmlns:wpg="http://schemas.microsoft.com/office/word/2010/wordprocessingGroup" xmlns:wpi="http://schemas.microsoft.com/office/word/2010/wordprocessingInk" xmlns:wne="http://schemas.microsoft.com/office/word/2006/wordml" xmlns:wps="http://schemas.microsoft.com/office/word/2010/wordprocessingShape" mc:Ignorable="w14 w15 w16se w16cid w16 w16cex w16sdtdh w16du wp14">
   <w:abstractNum w:abstractNumId="0" w15:restartNumberingAfterBreak="0">
     <w:nsid w:val="95C299B2"/>
     <w:multiLevelType w:val="multilevel"/>
@@ -551,20 +551,118 @@
       <w:lvlJc w:val="left"/>
     </w:lvl>
   </w:abstractNum>
-  <w:num w:numId="1">
+  <w:abstractNum w:abstractNumId="3" w15:restartNumberingAfterBreak="0">
+    <w:nsid w:val="77F66520"/>
+    <w:multiLevelType w:val="multilevel"/>
+    <w:tmpl w:val="04090025"/>
+    <w:lvl w:ilvl="0">
+      <w:start w:val="1"/>
+      <w:numFmt w:val="decimal"/>
+      <w:pStyle w:val="Heading1"/>
+      <w:lvlText w:val="%1"/>
+      <w:lvlJc w:val="left"/>
+      <w:pPr>
+        <w:ind w:left="432" w:hanging="432"/>
+      </w:pPr>
+    </w:lvl>
+    <w:lvl w:ilvl="1">
+      <w:start w:val="1"/>
+      <w:numFmt w:val="decimal"/>
+      <w:pStyle w:val="Heading2"/>
+      <w:lvlText w:val="%1.%2"/>
+      <w:lvlJc w:val="left"/>
+      <w:pPr>
+        <w:ind w:left="576" w:hanging="576"/>
+      </w:pPr>
+    </w:lvl>
+    <w:lvl w:ilvl="2">
+      <w:start w:val="1"/>
+      <w:numFmt w:val="decimal"/>
+      <w:pStyle w:val="Heading3"/>
+      <w:lvlText w:val="%1.%2.%3"/>
+      <w:lvlJc w:val="left"/>
+      <w:pPr>
+        <w:ind w:left="720" w:hanging="720"/>
+      </w:pPr>
+    </w:lvl>
+    <w:lvl w:ilvl="3">
+      <w:start w:val="1"/>
+      <w:numFmt w:val="decimal"/>
+      <w:pStyle w:val="Heading4"/>
+      <w:lvlText w:val="%1.%2.%3.%4"/>
+      <w:lvlJc w:val="left"/>
+      <w:pPr>
+        <w:ind w:left="864" w:hanging="864"/>
+      </w:pPr>
+    </w:lvl>
+    <w:lvl w:ilvl="4">
+      <w:start w:val="1"/>
+      <w:numFmt w:val="decimal"/>
+      <w:pStyle w:val="Heading5"/>
+      <w:lvlText w:val="%1.%2.%3.%4.%5"/>
+      <w:lvlJc w:val="left"/>
+      <w:pPr>
+        <w:ind w:left="1008" w:hanging="1008"/>
+      </w:pPr>
+    </w:lvl>
+    <w:lvl w:ilvl="5">
+      <w:start w:val="1"/>
+      <w:numFmt w:val="decimal"/>
+      <w:pStyle w:val="Heading6"/>
+      <w:lvlText w:val="%1.%2.%3.%4.%5.%6"/>
+      <w:lvlJc w:val="left"/>
+      <w:pPr>
+        <w:ind w:left="1152" w:hanging="1152"/>
+      </w:pPr>
+    </w:lvl>
+    <w:lvl w:ilvl="6">
+      <w:start w:val="1"/>
+      <w:numFmt w:val="decimal"/>
+      <w:pStyle w:val="Heading7"/>
+      <w:lvlText w:val="%1.%2.%3.%4.%5.%6.%7"/>
+      <w:lvlJc w:val="left"/>
+      <w:pPr>
+        <w:ind w:left="1296" w:hanging="1296"/>
+      </w:pPr>
+    </w:lvl>
+    <w:lvl w:ilvl="7">
+      <w:start w:val="1"/>
+      <w:numFmt w:val="decimal"/>
+      <w:pStyle w:val="Heading8"/>
+      <w:lvlText w:val="%1.%2.%3.%4.%5.%6.%7.%8"/>
+      <w:lvlJc w:val="left"/>
+      <w:pPr>
+        <w:ind w:left="1440" w:hanging="1440"/>
+      </w:pPr>
+    </w:lvl>
+    <w:lvl w:ilvl="8">
+      <w:start w:val="1"/>
+      <w:numFmt w:val="decimal"/>
+      <w:pStyle w:val="Heading9"/>
+      <w:lvlText w:val="%1.%2.%3.%4.%5.%6.%7.%8.%9"/>
+      <w:lvlJc w:val="left"/>
+      <w:pPr>
+        <w:ind w:left="1584" w:hanging="1584"/>
+      </w:pPr>
+    </w:lvl>
+  </w:abstractNum>
+  <w:num w:numId="1" w16cid:durableId="1616403340">
     <w:abstractNumId w:val="2"/>
   </w:num>
-  <w:num w:numId="2">
+  <w:num w:numId="2" w16cid:durableId="132528917">
     <w:abstractNumId w:val="1"/>
   </w:num>
-  <w:num w:numId="3">
+  <w:num w:numId="3" w16cid:durableId="687829776">
     <w:abstractNumId w:val="0"/>
+  </w:num>
+  <w:num w:numId="4" w16cid:durableId="770515549">
+    <w:abstractNumId w:val="3"/>
   </w:num>
 </w:numbering>
 </file>
 
 <file path=word/styles.xml><?xml version="1.0" encoding="utf-8"?>
-<w:styles xmlns:mc="http://schemas.openxmlformats.org/markup-compatibility/2006" xmlns:r="http://schemas.openxmlformats.org/officeDocument/2006/relationships" xmlns:w="http://schemas.openxmlformats.org/wordprocessingml/2006/main" xmlns:w14="http://schemas.microsoft.com/office/word/2010/wordml" xmlns:w15="http://schemas.microsoft.com/office/word/2012/wordml" xmlns:w16cex="http://schemas.microsoft.com/office/word/2018/wordml/cex" xmlns:w16cid="http://schemas.microsoft.com/office/word/2016/wordml/cid" xmlns:w16="http://schemas.microsoft.com/office/word/2018/wordml" xmlns:w16se="http://schemas.microsoft.com/office/word/2015/wordml/symex" mc:Ignorable="w14 w15 w16se w16cid w16 w16cex">
+<w:styles xmlns:mc="http://schemas.openxmlformats.org/markup-compatibility/2006" xmlns:r="http://schemas.openxmlformats.org/officeDocument/2006/relationships" xmlns:w="http://schemas.openxmlformats.org/wordprocessingml/2006/main" xmlns:w14="http://schemas.microsoft.com/office/word/2010/wordml" xmlns:w15="http://schemas.microsoft.com/office/word/2012/wordml" xmlns:w16cex="http://schemas.microsoft.com/office/word/2018/wordml/cex" xmlns:w16cid="http://schemas.microsoft.com/office/word/2016/wordml/cid" xmlns:w16="http://schemas.microsoft.com/office/word/2018/wordml" xmlns:w16du="http://schemas.microsoft.com/office/word/2023/wordml/word16du" xmlns:w16sdtdh="http://schemas.microsoft.com/office/word/2020/wordml/sdtdatahash" xmlns:w16se="http://schemas.microsoft.com/office/word/2015/wordml/symex" mc:Ignorable="w14 w15 w16se w16cid w16 w16cex w16sdtdh w16du">
   <w:docDefaults>
     <w:rPrDefault>
       <w:rPr>
@@ -719,6 +817,9 @@
     <w:lsdException w:name="Table Subtle 1" w:semiHidden="1" w:unhideWhenUsed="1"/>
     <w:lsdException w:name="Table Subtle 2" w:semiHidden="1" w:unhideWhenUsed="1"/>
     <w:lsdException w:name="Table Web 1" w:semiHidden="1" w:unhideWhenUsed="1"/>
+    <w:lsdException w:name="Table Web 2" w:semiHidden="1" w:unhideWhenUsed="1"/>
+    <w:lsdException w:name="Table Web 3" w:semiHidden="1" w:unhideWhenUsed="1"/>
+    <w:lsdException w:name="Table Theme" w:semiHidden="1" w:unhideWhenUsed="1"/>
     <w:lsdException w:name="Light Shading"/>
     <w:lsdException w:name="Light List"/>
     <w:lsdException w:name="Light Grid"/>
@@ -941,6 +1042,9 @@
     <w:pPr>
       <w:keepNext/>
       <w:keepLines/>
+      <w:numPr>
+        <w:numId w:val="4"/>
+      </w:numPr>
       <w:spacing w:before="480" w:after="0"/>
       <w:outlineLvl w:val="0"/>
     </w:pPr>
@@ -963,6 +1067,10 @@
     <w:pPr>
       <w:keepNext/>
       <w:keepLines/>
+      <w:numPr>
+        <w:ilvl w:val="1"/>
+        <w:numId w:val="4"/>
+      </w:numPr>
       <w:spacing w:before="200" w:after="0"/>
       <w:outlineLvl w:val="1"/>
     </w:pPr>
@@ -985,6 +1093,10 @@
     <w:pPr>
       <w:keepNext/>
       <w:keepLines/>
+      <w:numPr>
+        <w:ilvl w:val="2"/>
+        <w:numId w:val="4"/>
+      </w:numPr>
       <w:spacing w:before="200" w:after="0"/>
       <w:outlineLvl w:val="2"/>
     </w:pPr>
@@ -1007,6 +1119,10 @@
     <w:pPr>
       <w:keepNext/>
       <w:keepLines/>
+      <w:numPr>
+        <w:ilvl w:val="3"/>
+        <w:numId w:val="4"/>
+      </w:numPr>
       <w:spacing w:before="200" w:after="0"/>
       <w:outlineLvl w:val="3"/>
     </w:pPr>
@@ -1029,6 +1145,10 @@
       <w:keepNext/>
       <w:keepLines/>
       <w:pageBreakBefore/>
+      <w:numPr>
+        <w:ilvl w:val="4"/>
+        <w:numId w:val="4"/>
+      </w:numPr>
       <w:spacing w:before="200" w:after="0" w:line="20" w:lineRule="exact"/>
       <w:outlineLvl w:val="4"/>
     </w:pPr>
@@ -1050,12 +1170,93 @@
     <w:pPr>
       <w:keepNext/>
       <w:keepLines/>
+      <w:numPr>
+        <w:ilvl w:val="5"/>
+        <w:numId w:val="4"/>
+      </w:numPr>
       <w:spacing w:before="200" w:after="0"/>
       <w:outlineLvl w:val="5"/>
     </w:pPr>
     <w:rPr>
       <w:rFonts w:asciiTheme="majorHAnsi" w:eastAsiaTheme="majorEastAsia" w:hAnsiTheme="majorHAnsi" w:cstheme="majorBidi"/>
       <w:color w:val="4F81BD" w:themeColor="accent1"/>
+    </w:rPr>
+  </w:style>
+  <w:style w:type="paragraph" w:styleId="Heading7">
+    <w:name w:val="heading 7"/>
+    <w:basedOn w:val="Normal"/>
+    <w:next w:val="Normal"/>
+    <w:link w:val="Heading7Char"/>
+    <w:semiHidden/>
+    <w:unhideWhenUsed/>
+    <w:rsid w:val="001C28B5"/>
+    <w:pPr>
+      <w:keepNext/>
+      <w:keepLines/>
+      <w:numPr>
+        <w:ilvl w:val="6"/>
+        <w:numId w:val="4"/>
+      </w:numPr>
+      <w:spacing w:before="40" w:after="0"/>
+      <w:outlineLvl w:val="6"/>
+    </w:pPr>
+    <w:rPr>
+      <w:rFonts w:asciiTheme="majorHAnsi" w:eastAsiaTheme="majorEastAsia" w:hAnsiTheme="majorHAnsi" w:cstheme="majorBidi"/>
+      <w:i/>
+      <w:iCs/>
+      <w:color w:val="243F60" w:themeColor="accent1" w:themeShade="7F"/>
+    </w:rPr>
+  </w:style>
+  <w:style w:type="paragraph" w:styleId="Heading8">
+    <w:name w:val="heading 8"/>
+    <w:basedOn w:val="Normal"/>
+    <w:next w:val="Normal"/>
+    <w:link w:val="Heading8Char"/>
+    <w:semiHidden/>
+    <w:unhideWhenUsed/>
+    <w:rsid w:val="001C28B5"/>
+    <w:pPr>
+      <w:keepNext/>
+      <w:keepLines/>
+      <w:numPr>
+        <w:ilvl w:val="7"/>
+        <w:numId w:val="4"/>
+      </w:numPr>
+      <w:spacing w:before="40" w:after="0"/>
+      <w:outlineLvl w:val="7"/>
+    </w:pPr>
+    <w:rPr>
+      <w:rFonts w:asciiTheme="majorHAnsi" w:eastAsiaTheme="majorEastAsia" w:hAnsiTheme="majorHAnsi" w:cstheme="majorBidi"/>
+      <w:color w:val="272727" w:themeColor="text1" w:themeTint="D8"/>
+      <w:sz w:val="21"/>
+      <w:szCs w:val="21"/>
+    </w:rPr>
+  </w:style>
+  <w:style w:type="paragraph" w:styleId="Heading9">
+    <w:name w:val="heading 9"/>
+    <w:basedOn w:val="Normal"/>
+    <w:next w:val="Normal"/>
+    <w:link w:val="Heading9Char"/>
+    <w:semiHidden/>
+    <w:unhideWhenUsed/>
+    <w:rsid w:val="001C28B5"/>
+    <w:pPr>
+      <w:keepNext/>
+      <w:keepLines/>
+      <w:numPr>
+        <w:ilvl w:val="8"/>
+        <w:numId w:val="4"/>
+      </w:numPr>
+      <w:spacing w:before="40" w:after="0"/>
+      <w:outlineLvl w:val="8"/>
+    </w:pPr>
+    <w:rPr>
+      <w:rFonts w:asciiTheme="majorHAnsi" w:eastAsiaTheme="majorEastAsia" w:hAnsiTheme="majorHAnsi" w:cstheme="majorBidi"/>
+      <w:i/>
+      <w:iCs/>
+      <w:color w:val="272727" w:themeColor="text1" w:themeTint="D8"/>
+      <w:sz w:val="21"/>
+      <w:szCs w:val="21"/>
     </w:rPr>
   </w:style>
   <w:style w:type="character" w:default="1" w:styleId="DefaultParagraphFont">
@@ -1633,6 +1834,47 @@
     <w:name w:val="line number"/>
     <w:basedOn w:val="DefaultParagraphFont"/>
     <w:rsid w:val="00014752"/>
+  </w:style>
+  <w:style w:type="character" w:customStyle="1" w:styleId="Heading7Char">
+    <w:name w:val="Heading 7 Char"/>
+    <w:basedOn w:val="DefaultParagraphFont"/>
+    <w:link w:val="Heading7"/>
+    <w:semiHidden/>
+    <w:rsid w:val="001C28B5"/>
+    <w:rPr>
+      <w:rFonts w:asciiTheme="majorHAnsi" w:eastAsiaTheme="majorEastAsia" w:hAnsiTheme="majorHAnsi" w:cstheme="majorBidi"/>
+      <w:i/>
+      <w:iCs/>
+      <w:color w:val="243F60" w:themeColor="accent1" w:themeShade="7F"/>
+    </w:rPr>
+  </w:style>
+  <w:style w:type="character" w:customStyle="1" w:styleId="Heading8Char">
+    <w:name w:val="Heading 8 Char"/>
+    <w:basedOn w:val="DefaultParagraphFont"/>
+    <w:link w:val="Heading8"/>
+    <w:semiHidden/>
+    <w:rsid w:val="001C28B5"/>
+    <w:rPr>
+      <w:rFonts w:asciiTheme="majorHAnsi" w:eastAsiaTheme="majorEastAsia" w:hAnsiTheme="majorHAnsi" w:cstheme="majorBidi"/>
+      <w:color w:val="272727" w:themeColor="text1" w:themeTint="D8"/>
+      <w:sz w:val="21"/>
+      <w:szCs w:val="21"/>
+    </w:rPr>
+  </w:style>
+  <w:style w:type="character" w:customStyle="1" w:styleId="Heading9Char">
+    <w:name w:val="Heading 9 Char"/>
+    <w:basedOn w:val="DefaultParagraphFont"/>
+    <w:link w:val="Heading9"/>
+    <w:semiHidden/>
+    <w:rsid w:val="001C28B5"/>
+    <w:rPr>
+      <w:rFonts w:asciiTheme="majorHAnsi" w:eastAsiaTheme="majorEastAsia" w:hAnsiTheme="majorHAnsi" w:cstheme="majorBidi"/>
+      <w:i/>
+      <w:iCs/>
+      <w:color w:val="272727" w:themeColor="text1" w:themeTint="D8"/>
+      <w:sz w:val="21"/>
+      <w:szCs w:val="21"/>
+    </w:rPr>
   </w:style>
 </w:styles>
 </file>

</xml_diff>